<commit_message>
committing all files as of 07.09.2017
</commit_message>
<xml_diff>
--- a/JLF System Setup Notes - as of 07.09.2017 at 12.28.00EST.docx
+++ b/JLF System Setup Notes - as of 07.09.2017 at 12.28.00EST.docx
@@ -1690,8 +1690,6 @@
           <w:szCs w:val="28"/>
         </w:rPr>
       </w:pPr>
-      <w:bookmarkStart w:id="0" w:name="_GoBack"/>
-      <w:bookmarkEnd w:id="0"/>
     </w:p>
     <w:p>
       <w:pPr>
@@ -1776,33 +1774,297 @@
           <w:sz w:val="20"/>
           <w:szCs w:val="20"/>
         </w:rPr>
-        <w:t>…</w:t>
-      </w:r>
-    </w:p>
-    <w:p>
-      <w:pPr>
-        <w:pStyle w:val="NormalWeb"/>
-        <w:spacing w:before="0" w:beforeAutospacing="0" w:after="0" w:afterAutospacing="0"/>
-        <w:ind w:left="720"/>
+        <w:t>Start testing files in Ruby by typing according to GA notes, a</w:t>
+      </w:r>
+      <w:r>
         <w:rPr>
           <w:rFonts w:ascii="Arial" w:hAnsi="Arial" w:cs="Arial"/>
           <w:color w:val="000000"/>
           <w:sz w:val="20"/>
           <w:szCs w:val="20"/>
         </w:rPr>
-      </w:pPr>
-    </w:p>
-    <w:p>
-      <w:pPr>
-        <w:pStyle w:val="NormalWeb"/>
-        <w:spacing w:before="0" w:beforeAutospacing="0" w:after="0" w:afterAutospacing="0"/>
-        <w:ind w:left="720"/>
+        <w:t xml:space="preserve">nd, directly in the file, using, for ex, ruby my_first_ruby_file </w:t>
+      </w:r>
+      <w:r>
         <w:rPr>
           <w:rFonts w:ascii="Arial" w:hAnsi="Arial" w:cs="Arial"/>
           <w:color w:val="000000"/>
           <w:sz w:val="20"/>
           <w:szCs w:val="20"/>
         </w:rPr>
+        <w:sym w:font="Wingdings" w:char="F0E0"/>
+      </w:r>
+      <w:r>
+        <w:rPr>
+          <w:rFonts w:ascii="Arial" w:hAnsi="Arial" w:cs="Arial"/>
+          <w:color w:val="000000"/>
+          <w:sz w:val="20"/>
+          <w:szCs w:val="20"/>
+        </w:rPr>
+        <w:t xml:space="preserve"> this will run file in terminal</w:t>
+      </w:r>
+    </w:p>
+    <w:p>
+      <w:pPr>
+        <w:pStyle w:val="NormalWeb"/>
+        <w:spacing w:before="0" w:beforeAutospacing="0" w:after="0" w:afterAutospacing="0"/>
+        <w:rPr>
+          <w:rFonts w:ascii="Arial" w:hAnsi="Arial" w:cs="Arial"/>
+          <w:color w:val="000000"/>
+          <w:sz w:val="20"/>
+          <w:szCs w:val="20"/>
+        </w:rPr>
+      </w:pPr>
+    </w:p>
+    <w:p>
+      <w:pPr>
+        <w:pStyle w:val="NormalWeb"/>
+        <w:spacing w:before="0" w:beforeAutospacing="0" w:after="0" w:afterAutospacing="0"/>
+        <w:ind w:left="720"/>
+        <w:rPr>
+          <w:rFonts w:ascii="Arial" w:hAnsi="Arial" w:cs="Arial"/>
+          <w:color w:val="000000"/>
+          <w:sz w:val="20"/>
+          <w:szCs w:val="20"/>
+        </w:rPr>
+      </w:pPr>
+      <w:r>
+        <w:rPr>
+          <w:rFonts w:ascii="Arial" w:hAnsi="Arial" w:cs="Arial"/>
+          <w:color w:val="000000"/>
+          <w:sz w:val="20"/>
+          <w:szCs w:val="20"/>
+        </w:rPr>
+        <w:t>Can also use command + B directly in sublime file to run file</w:t>
+      </w:r>
+      <w:r>
+        <w:rPr>
+          <w:rFonts w:ascii="Arial" w:hAnsi="Arial" w:cs="Arial"/>
+          <w:color w:val="000000"/>
+          <w:sz w:val="20"/>
+          <w:szCs w:val="20"/>
+        </w:rPr>
+        <w:t xml:space="preserve"> </w:t>
+      </w:r>
+      <w:r>
+        <w:rPr>
+          <w:rFonts w:ascii="Arial" w:hAnsi="Arial" w:cs="Arial"/>
+          <w:color w:val="000000"/>
+          <w:sz w:val="20"/>
+          <w:szCs w:val="20"/>
+        </w:rPr>
+        <w:sym w:font="Wingdings" w:char="F0E0"/>
+      </w:r>
+      <w:r>
+        <w:rPr>
+          <w:rFonts w:ascii="Arial" w:hAnsi="Arial" w:cs="Arial"/>
+          <w:color w:val="000000"/>
+          <w:sz w:val="20"/>
+          <w:szCs w:val="20"/>
+        </w:rPr>
+        <w:t xml:space="preserve"> this will run file directly underneath in sublime</w:t>
+      </w:r>
+    </w:p>
+    <w:p>
+      <w:pPr>
+        <w:pStyle w:val="NormalWeb"/>
+        <w:spacing w:before="0" w:beforeAutospacing="0" w:after="0" w:afterAutospacing="0"/>
+        <w:ind w:left="720"/>
+        <w:rPr>
+          <w:rFonts w:ascii="Arial" w:hAnsi="Arial" w:cs="Arial"/>
+          <w:color w:val="000000"/>
+          <w:sz w:val="20"/>
+          <w:szCs w:val="20"/>
+        </w:rPr>
+      </w:pPr>
+    </w:p>
+    <w:p>
+      <w:pPr>
+        <w:pStyle w:val="NormalWeb"/>
+        <w:numPr>
+          <w:ilvl w:val="0"/>
+          <w:numId w:val="4"/>
+        </w:numPr>
+        <w:spacing w:before="0" w:beforeAutospacing="0" w:after="0" w:afterAutospacing="0"/>
+        <w:rPr>
+          <w:rFonts w:ascii="Arial" w:hAnsi="Arial" w:cs="Arial"/>
+          <w:color w:val="000000"/>
+          <w:sz w:val="20"/>
+          <w:szCs w:val="20"/>
+        </w:rPr>
+      </w:pPr>
+      <w:r>
+        <w:rPr>
+          <w:rFonts w:ascii="Arial" w:hAnsi="Arial" w:cs="Arial"/>
+          <w:color w:val="000000"/>
+          <w:sz w:val="20"/>
+          <w:szCs w:val="20"/>
+        </w:rPr>
+        <w:t>Use these guides/tutorials</w:t>
+      </w:r>
+      <w:r>
+        <w:rPr>
+          <w:rFonts w:ascii="Arial" w:hAnsi="Arial" w:cs="Arial"/>
+          <w:color w:val="000000"/>
+          <w:sz w:val="20"/>
+          <w:szCs w:val="20"/>
+        </w:rPr>
+        <w:t xml:space="preserve">:  </w:t>
+      </w:r>
+    </w:p>
+    <w:p>
+      <w:pPr>
+        <w:pStyle w:val="NormalWeb"/>
+        <w:spacing w:before="0" w:beforeAutospacing="0" w:after="0" w:afterAutospacing="0"/>
+        <w:ind w:left="1080"/>
+        <w:rPr>
+          <w:rFonts w:ascii="Arial" w:hAnsi="Arial" w:cs="Arial"/>
+          <w:color w:val="000000"/>
+          <w:sz w:val="20"/>
+          <w:szCs w:val="20"/>
+        </w:rPr>
+      </w:pPr>
+    </w:p>
+    <w:p>
+      <w:pPr>
+        <w:pStyle w:val="NormalWeb"/>
+        <w:spacing w:before="0" w:beforeAutospacing="0" w:after="0" w:afterAutospacing="0"/>
+        <w:ind w:left="1080"/>
+        <w:rPr>
+          <w:rFonts w:ascii="Arial" w:hAnsi="Arial" w:cs="Arial"/>
+          <w:color w:val="000000"/>
+          <w:sz w:val="20"/>
+          <w:szCs w:val="20"/>
+        </w:rPr>
+      </w:pPr>
+      <w:hyperlink r:id="rId12" w:history="1">
+        <w:r>
+          <w:rPr>
+            <w:rStyle w:val="Hyperlink"/>
+            <w:rFonts w:ascii="Arial" w:hAnsi="Arial" w:cs="Arial"/>
+            <w:sz w:val="20"/>
+            <w:szCs w:val="20"/>
+          </w:rPr>
+          <w:t>http://rubylearning.com/satishtalim</w:t>
+        </w:r>
+        <w:r>
+          <w:rPr>
+            <w:rStyle w:val="Hyperlink"/>
+            <w:rFonts w:ascii="Arial" w:hAnsi="Arial" w:cs="Arial"/>
+            <w:sz w:val="20"/>
+            <w:szCs w:val="20"/>
+          </w:rPr>
+          <w:t>/</w:t>
+        </w:r>
+        <w:r>
+          <w:rPr>
+            <w:rStyle w:val="Hyperlink"/>
+            <w:rFonts w:ascii="Arial" w:hAnsi="Arial" w:cs="Arial"/>
+            <w:sz w:val="20"/>
+            <w:szCs w:val="20"/>
+          </w:rPr>
+          <w:t>writing_own_ruby_methods.html</w:t>
+        </w:r>
+      </w:hyperlink>
+      <w:r>
+        <w:rPr>
+          <w:rFonts w:ascii="Arial" w:hAnsi="Arial" w:cs="Arial"/>
+          <w:color w:val="000000"/>
+          <w:sz w:val="20"/>
+          <w:szCs w:val="20"/>
+        </w:rPr>
+        <w:t xml:space="preserve"> (multiple written tutorials, keep pushing forward)</w:t>
+      </w:r>
+    </w:p>
+    <w:p>
+      <w:pPr>
+        <w:pStyle w:val="NormalWeb"/>
+        <w:spacing w:before="0" w:beforeAutospacing="0" w:after="0" w:afterAutospacing="0"/>
+        <w:ind w:left="1080"/>
+        <w:rPr>
+          <w:rFonts w:ascii="Arial" w:hAnsi="Arial" w:cs="Arial"/>
+          <w:color w:val="000000"/>
+          <w:sz w:val="20"/>
+          <w:szCs w:val="20"/>
+        </w:rPr>
+      </w:pPr>
+    </w:p>
+    <w:p>
+      <w:pPr>
+        <w:pStyle w:val="NormalWeb"/>
+        <w:spacing w:before="0" w:beforeAutospacing="0" w:after="0" w:afterAutospacing="0"/>
+        <w:ind w:left="1080"/>
+        <w:rPr>
+          <w:rFonts w:ascii="Arial" w:hAnsi="Arial" w:cs="Arial"/>
+          <w:color w:val="000000"/>
+          <w:sz w:val="20"/>
+          <w:szCs w:val="20"/>
+        </w:rPr>
+      </w:pPr>
+      <w:hyperlink r:id="rId13" w:history="1">
+        <w:r>
+          <w:rPr>
+            <w:rStyle w:val="Hyperlink"/>
+            <w:rFonts w:ascii="Arial" w:hAnsi="Arial" w:cs="Arial"/>
+            <w:sz w:val="20"/>
+            <w:szCs w:val="20"/>
+          </w:rPr>
+          <w:t>https://www.tutorialspoint.com/ruby/ruby_arrays.htm</w:t>
+        </w:r>
+      </w:hyperlink>
+    </w:p>
+    <w:p>
+      <w:pPr>
+        <w:pStyle w:val="NormalWeb"/>
+        <w:spacing w:before="0" w:beforeAutospacing="0" w:after="0" w:afterAutospacing="0"/>
+        <w:ind w:left="1080"/>
+        <w:rPr>
+          <w:rFonts w:ascii="Arial" w:hAnsi="Arial" w:cs="Arial"/>
+          <w:color w:val="000000"/>
+          <w:sz w:val="20"/>
+          <w:szCs w:val="20"/>
+        </w:rPr>
+      </w:pPr>
+      <w:bookmarkStart w:id="0" w:name="_GoBack"/>
+      <w:bookmarkEnd w:id="0"/>
+    </w:p>
+    <w:p>
+      <w:pPr>
+        <w:pStyle w:val="NormalWeb"/>
+        <w:spacing w:before="0" w:beforeAutospacing="0" w:after="0" w:afterAutospacing="0"/>
+        <w:ind w:left="720"/>
+        <w:rPr>
+          <w:rFonts w:ascii="Arial" w:hAnsi="Arial" w:cs="Arial"/>
+          <w:color w:val="000000"/>
+          <w:sz w:val="20"/>
+          <w:szCs w:val="20"/>
+        </w:rPr>
+      </w:pPr>
+    </w:p>
+    <w:p>
+      <w:pPr>
+        <w:pStyle w:val="NormalWeb"/>
+        <w:spacing w:before="0" w:beforeAutospacing="0" w:after="0" w:afterAutospacing="0"/>
+        <w:ind w:left="720"/>
+        <w:rPr>
+          <w:rFonts w:ascii="Arial" w:hAnsi="Arial" w:cs="Arial"/>
+          <w:color w:val="000000"/>
+          <w:sz w:val="20"/>
+          <w:szCs w:val="20"/>
+        </w:rPr>
+      </w:pPr>
+    </w:p>
+    <w:p>
+      <w:pPr>
+        <w:pStyle w:val="NormalWeb"/>
+        <w:spacing w:before="0" w:beforeAutospacing="0" w:after="0" w:afterAutospacing="0"/>
+        <w:ind w:left="720"/>
+        <w:rPr>
+          <w:rFonts w:ascii="Arial" w:hAnsi="Arial" w:cs="Arial"/>
+          <w:color w:val="000000"/>
+          <w:sz w:val="20"/>
+          <w:szCs w:val="20"/>
+        </w:rPr>
       </w:pPr>
     </w:p>
     <w:p>
@@ -1814,8 +2076,8 @@
     </w:p>
     <w:p/>
     <w:sectPr>
-      <w:headerReference w:type="default" r:id="rId12"/>
-      <w:footerReference w:type="default" r:id="rId13"/>
+      <w:headerReference w:type="default" r:id="rId14"/>
+      <w:footerReference w:type="default" r:id="rId15"/>
       <w:pgSz w:w="12240" w:h="15840"/>
       <w:pgMar w:top="1440" w:right="1440" w:bottom="1440" w:left="1440" w:header="720" w:footer="720" w:gutter="0"/>
       <w:cols w:space="720"/>
@@ -2175,6 +2437,119 @@
     </w:lvl>
   </w:abstractNum>
   <w:abstractNum w:abstractNumId="2">
+    <w:nsid w:val="4509389E"/>
+    <w:multiLevelType w:val="hybridMultilevel"/>
+    <w:tmpl w:val="19509388"/>
+    <w:lvl w:ilvl="0" w:tplc="61B4AABA">
+      <w:start w:val="4"/>
+      <w:numFmt w:val="bullet"/>
+      <w:lvlText w:val="-"/>
+      <w:lvlJc w:val="left"/>
+      <w:pPr>
+        <w:ind w:left="1080" w:hanging="360"/>
+      </w:pPr>
+      <w:rPr>
+        <w:rFonts w:ascii="Arial" w:eastAsiaTheme="minorHAnsi" w:hAnsi="Arial" w:cs="Arial" w:hint="default"/>
+      </w:rPr>
+    </w:lvl>
+    <w:lvl w:ilvl="1" w:tplc="04090003" w:tentative="1">
+      <w:start w:val="1"/>
+      <w:numFmt w:val="bullet"/>
+      <w:lvlText w:val="o"/>
+      <w:lvlJc w:val="left"/>
+      <w:pPr>
+        <w:ind w:left="1800" w:hanging="360"/>
+      </w:pPr>
+      <w:rPr>
+        <w:rFonts w:ascii="Courier New" w:hAnsi="Courier New" w:cs="Courier New" w:hint="default"/>
+      </w:rPr>
+    </w:lvl>
+    <w:lvl w:ilvl="2" w:tplc="04090005" w:tentative="1">
+      <w:start w:val="1"/>
+      <w:numFmt w:val="bullet"/>
+      <w:lvlText w:val=""/>
+      <w:lvlJc w:val="left"/>
+      <w:pPr>
+        <w:ind w:left="2520" w:hanging="360"/>
+      </w:pPr>
+      <w:rPr>
+        <w:rFonts w:ascii="Wingdings" w:hAnsi="Wingdings" w:hint="default"/>
+      </w:rPr>
+    </w:lvl>
+    <w:lvl w:ilvl="3" w:tplc="04090001" w:tentative="1">
+      <w:start w:val="1"/>
+      <w:numFmt w:val="bullet"/>
+      <w:lvlText w:val=""/>
+      <w:lvlJc w:val="left"/>
+      <w:pPr>
+        <w:ind w:left="3240" w:hanging="360"/>
+      </w:pPr>
+      <w:rPr>
+        <w:rFonts w:ascii="Symbol" w:hAnsi="Symbol" w:hint="default"/>
+      </w:rPr>
+    </w:lvl>
+    <w:lvl w:ilvl="4" w:tplc="04090003" w:tentative="1">
+      <w:start w:val="1"/>
+      <w:numFmt w:val="bullet"/>
+      <w:lvlText w:val="o"/>
+      <w:lvlJc w:val="left"/>
+      <w:pPr>
+        <w:ind w:left="3960" w:hanging="360"/>
+      </w:pPr>
+      <w:rPr>
+        <w:rFonts w:ascii="Courier New" w:hAnsi="Courier New" w:cs="Courier New" w:hint="default"/>
+      </w:rPr>
+    </w:lvl>
+    <w:lvl w:ilvl="5" w:tplc="04090005" w:tentative="1">
+      <w:start w:val="1"/>
+      <w:numFmt w:val="bullet"/>
+      <w:lvlText w:val=""/>
+      <w:lvlJc w:val="left"/>
+      <w:pPr>
+        <w:ind w:left="4680" w:hanging="360"/>
+      </w:pPr>
+      <w:rPr>
+        <w:rFonts w:ascii="Wingdings" w:hAnsi="Wingdings" w:hint="default"/>
+      </w:rPr>
+    </w:lvl>
+    <w:lvl w:ilvl="6" w:tplc="04090001" w:tentative="1">
+      <w:start w:val="1"/>
+      <w:numFmt w:val="bullet"/>
+      <w:lvlText w:val=""/>
+      <w:lvlJc w:val="left"/>
+      <w:pPr>
+        <w:ind w:left="5400" w:hanging="360"/>
+      </w:pPr>
+      <w:rPr>
+        <w:rFonts w:ascii="Symbol" w:hAnsi="Symbol" w:hint="default"/>
+      </w:rPr>
+    </w:lvl>
+    <w:lvl w:ilvl="7" w:tplc="04090003" w:tentative="1">
+      <w:start w:val="1"/>
+      <w:numFmt w:val="bullet"/>
+      <w:lvlText w:val="o"/>
+      <w:lvlJc w:val="left"/>
+      <w:pPr>
+        <w:ind w:left="6120" w:hanging="360"/>
+      </w:pPr>
+      <w:rPr>
+        <w:rFonts w:ascii="Courier New" w:hAnsi="Courier New" w:cs="Courier New" w:hint="default"/>
+      </w:rPr>
+    </w:lvl>
+    <w:lvl w:ilvl="8" w:tplc="04090005" w:tentative="1">
+      <w:start w:val="1"/>
+      <w:numFmt w:val="bullet"/>
+      <w:lvlText w:val=""/>
+      <w:lvlJc w:val="left"/>
+      <w:pPr>
+        <w:ind w:left="6840" w:hanging="360"/>
+      </w:pPr>
+      <w:rPr>
+        <w:rFonts w:ascii="Wingdings" w:hAnsi="Wingdings" w:hint="default"/>
+      </w:rPr>
+    </w:lvl>
+  </w:abstractNum>
+  <w:abstractNum w:abstractNumId="3">
     <w:nsid w:val="795035AF"/>
     <w:multiLevelType w:val="hybridMultilevel"/>
     <w:tmpl w:val="C7A0D6A0"/>
@@ -2269,10 +2644,13 @@
     <w:abstractNumId w:val="1"/>
   </w:num>
   <w:num w:numId="2">
-    <w:abstractNumId w:val="2"/>
+    <w:abstractNumId w:val="3"/>
   </w:num>
   <w:num w:numId="3">
     <w:abstractNumId w:val="0"/>
+  </w:num>
+  <w:num w:numId="4">
+    <w:abstractNumId w:val="2"/>
   </w:num>
 </w:numbering>
 </file>
@@ -2868,6 +3246,18 @@
       <w:contextualSpacing/>
     </w:pPr>
   </w:style>
+  <w:style w:type="character" w:styleId="FollowedHyperlink">
+    <w:name w:val="FollowedHyperlink"/>
+    <w:basedOn w:val="DefaultParagraphFont"/>
+    <w:uiPriority w:val="99"/>
+    <w:semiHidden/>
+    <w:unhideWhenUsed/>
+    <w:rsid w:val="007D4938"/>
+    <w:rPr>
+      <w:color w:val="954F72" w:themeColor="followedHyperlink"/>
+      <w:u w:val="single"/>
+    </w:rPr>
+  </w:style>
 </w:styles>
 </file>
 
@@ -3137,7 +3527,7 @@
 </file>
 
 <file path=customXml/itemProps1.xml><?xml version="1.0" encoding="utf-8"?>
-<ds:datastoreItem xmlns:ds="http://schemas.openxmlformats.org/officeDocument/2006/customXml" ds:itemID="{135E0EA2-960D-0349-8E08-34E05EF7F5F9}">
+<ds:datastoreItem xmlns:ds="http://schemas.openxmlformats.org/officeDocument/2006/customXml" ds:itemID="{5E1F9932-48FF-7047-AC0C-AB582CE9FF4E}">
   <ds:schemaRefs>
     <ds:schemaRef ds:uri="http://schemas.openxmlformats.org/officeDocument/2006/bibliography"/>
   </ds:schemaRefs>

</xml_diff>